<commit_message>
updated CV and About section
</commit_message>
<xml_diff>
--- a/CV/CV_Mueller_Jens_Daniel.docx
+++ b/CV/CV_Mueller_Jens_Daniel.docx
@@ -26,8 +26,19 @@
           <w:szCs w:val="36"/>
           <w:lang w:val="de-DE"/>
         </w:rPr>
-        <w:t>Curriculum vitae</w:t>
-      </w:r>
+        <w:t xml:space="preserve">Curriculum </w:t>
+      </w:r>
+      <w:proofErr w:type="spellStart"/>
+      <w:r>
+        <w:rPr>
+          <w:rFonts w:cstheme="minorHAnsi"/>
+          <w:sz w:val="36"/>
+          <w:szCs w:val="36"/>
+          <w:lang w:val="de-DE"/>
+        </w:rPr>
+        <w:t>vitae</w:t>
+      </w:r>
+      <w:proofErr w:type="spellEnd"/>
       <w:r>
         <w:rPr>
           <w:rFonts w:cstheme="minorHAnsi"/>
@@ -97,7 +108,6 @@
           <w:noProof/>
           <w:sz w:val="20"/>
           <w:szCs w:val="20"/>
-          <w:lang w:val="de-DE" w:eastAsia="de-DE"/>
         </w:rPr>
         <w:drawing>
           <wp:anchor distT="0" distB="0" distL="114300" distR="114300" simplePos="0" relativeHeight="251658240" behindDoc="1" locked="0" layoutInCell="1" allowOverlap="1" wp14:anchorId="663A3B95" wp14:editId="630CA356">
@@ -180,8 +190,33 @@
           <w:rFonts w:cstheme="minorHAnsi"/>
           <w:lang w:val="de-DE"/>
         </w:rPr>
-        <w:t>Date of birth</w:t>
-      </w:r>
+        <w:t xml:space="preserve">Date </w:t>
+      </w:r>
+      <w:proofErr w:type="spellStart"/>
+      <w:r>
+        <w:rPr>
+          <w:rFonts w:cstheme="minorHAnsi"/>
+          <w:lang w:val="de-DE"/>
+        </w:rPr>
+        <w:t>of</w:t>
+      </w:r>
+      <w:proofErr w:type="spellEnd"/>
+      <w:r>
+        <w:rPr>
+          <w:rFonts w:cstheme="minorHAnsi"/>
+          <w:lang w:val="de-DE"/>
+        </w:rPr>
+        <w:t xml:space="preserve"> </w:t>
+      </w:r>
+      <w:proofErr w:type="spellStart"/>
+      <w:r>
+        <w:rPr>
+          <w:rFonts w:cstheme="minorHAnsi"/>
+          <w:lang w:val="de-DE"/>
+        </w:rPr>
+        <w:t>birth</w:t>
+      </w:r>
+      <w:proofErr w:type="spellEnd"/>
       <w:r>
         <w:rPr>
           <w:rFonts w:cstheme="minorHAnsi"/>
@@ -266,12 +301,21 @@
         </w:rPr>
         <w:tab/>
       </w:r>
-      <w:r>
-        <w:rPr>
-          <w:rFonts w:cstheme="minorHAnsi"/>
-          <w:lang w:val="de-DE"/>
-        </w:rPr>
-        <w:t>Alsterdorfer S</w:t>
+      <w:proofErr w:type="spellStart"/>
+      <w:r>
+        <w:rPr>
+          <w:rFonts w:cstheme="minorHAnsi"/>
+          <w:lang w:val="de-DE"/>
+        </w:rPr>
+        <w:t>Alsterdorfer</w:t>
+      </w:r>
+      <w:proofErr w:type="spellEnd"/>
+      <w:r>
+        <w:rPr>
+          <w:rFonts w:cstheme="minorHAnsi"/>
+          <w:lang w:val="de-DE"/>
+        </w:rPr>
+        <w:t xml:space="preserve"> S</w:t>
       </w:r>
       <w:r>
         <w:rPr>
@@ -300,53 +344,62 @@
         <w:spacing w:after="0" w:line="240" w:lineRule="auto"/>
         <w:rPr>
           <w:rFonts w:cstheme="minorHAnsi"/>
-        </w:rPr>
-      </w:pPr>
-      <w:r>
-        <w:rPr>
-          <w:rFonts w:cstheme="minorHAnsi"/>
+          <w:lang w:val="de-DE"/>
+        </w:rPr>
+      </w:pPr>
+      <w:r>
+        <w:rPr>
+          <w:rFonts w:cstheme="minorHAnsi"/>
+          <w:lang w:val="de-DE"/>
         </w:rPr>
         <w:t>Ph</w:t>
       </w:r>
       <w:r>
         <w:rPr>
           <w:rFonts w:cstheme="minorHAnsi"/>
+          <w:lang w:val="de-DE"/>
         </w:rPr>
         <w:t>on</w:t>
       </w:r>
       <w:r>
         <w:rPr>
           <w:rFonts w:cstheme="minorHAnsi"/>
+          <w:lang w:val="de-DE"/>
         </w:rPr>
         <w:t>e</w:t>
       </w:r>
       <w:r>
         <w:rPr>
           <w:rFonts w:cstheme="minorHAnsi"/>
-        </w:rPr>
-        <w:tab/>
-      </w:r>
-      <w:r>
-        <w:rPr>
-          <w:rFonts w:cstheme="minorHAnsi"/>
-        </w:rPr>
-        <w:tab/>
-      </w:r>
-      <w:r>
-        <w:rPr>
-          <w:rFonts w:cstheme="minorHAnsi"/>
-        </w:rPr>
-        <w:tab/>
-      </w:r>
-      <w:r>
-        <w:rPr>
-          <w:rFonts w:cstheme="minorHAnsi"/>
+          <w:lang w:val="de-DE"/>
+        </w:rPr>
+        <w:tab/>
+      </w:r>
+      <w:r>
+        <w:rPr>
+          <w:rFonts w:cstheme="minorHAnsi"/>
+          <w:lang w:val="de-DE"/>
+        </w:rPr>
+        <w:tab/>
+      </w:r>
+      <w:r>
+        <w:rPr>
+          <w:rFonts w:cstheme="minorHAnsi"/>
+          <w:lang w:val="de-DE"/>
+        </w:rPr>
+        <w:tab/>
+      </w:r>
+      <w:r>
+        <w:rPr>
+          <w:rFonts w:cstheme="minorHAnsi"/>
+          <w:lang w:val="de-DE"/>
         </w:rPr>
         <w:t xml:space="preserve">+49 </w:t>
       </w:r>
       <w:r>
         <w:rPr>
           <w:rFonts w:cstheme="minorHAnsi"/>
+          <w:lang w:val="de-DE"/>
         </w:rPr>
         <w:t>162 215 22 49</w:t>
       </w:r>
@@ -356,35 +409,41 @@
         <w:spacing w:after="0" w:line="240" w:lineRule="auto"/>
         <w:rPr>
           <w:rFonts w:cstheme="minorHAnsi"/>
-        </w:rPr>
-      </w:pPr>
-      <w:r>
-        <w:rPr>
-          <w:rFonts w:cstheme="minorHAnsi"/>
+          <w:lang w:val="de-DE"/>
+        </w:rPr>
+      </w:pPr>
+      <w:r>
+        <w:rPr>
+          <w:rFonts w:cstheme="minorHAnsi"/>
+          <w:lang w:val="de-DE"/>
         </w:rPr>
         <w:t>E-Mail</w:t>
       </w:r>
       <w:r>
         <w:rPr>
           <w:rFonts w:cstheme="minorHAnsi"/>
-        </w:rPr>
-        <w:tab/>
-      </w:r>
-      <w:r>
-        <w:rPr>
-          <w:rFonts w:cstheme="minorHAnsi"/>
-        </w:rPr>
-        <w:tab/>
-      </w:r>
-      <w:r>
-        <w:rPr>
-          <w:rFonts w:cstheme="minorHAnsi"/>
-        </w:rPr>
-        <w:tab/>
-      </w:r>
-      <w:r>
-        <w:rPr>
-          <w:rFonts w:cstheme="minorHAnsi"/>
+          <w:lang w:val="de-DE"/>
+        </w:rPr>
+        <w:tab/>
+      </w:r>
+      <w:r>
+        <w:rPr>
+          <w:rFonts w:cstheme="minorHAnsi"/>
+          <w:lang w:val="de-DE"/>
+        </w:rPr>
+        <w:tab/>
+      </w:r>
+      <w:r>
+        <w:rPr>
+          <w:rFonts w:cstheme="minorHAnsi"/>
+          <w:lang w:val="de-DE"/>
+        </w:rPr>
+        <w:tab/>
+      </w:r>
+      <w:r>
+        <w:rPr>
+          <w:rFonts w:cstheme="minorHAnsi"/>
+          <w:lang w:val="de-DE"/>
         </w:rPr>
         <w:t>jens.mueller@io-warnemuende.de</w:t>
       </w:r>
@@ -394,23 +453,27 @@
         <w:spacing w:after="0" w:line="240" w:lineRule="auto"/>
         <w:rPr>
           <w:rFonts w:cstheme="minorHAnsi"/>
-        </w:rPr>
-      </w:pPr>
-      <w:r>
-        <w:rPr>
-          <w:rFonts w:cstheme="minorHAnsi"/>
+          <w:lang w:val="de-DE"/>
+        </w:rPr>
+      </w:pPr>
+      <w:r>
+        <w:rPr>
+          <w:rFonts w:cstheme="minorHAnsi"/>
+          <w:lang w:val="de-DE"/>
         </w:rPr>
         <w:t>Homepage</w:t>
       </w:r>
       <w:r>
         <w:rPr>
           <w:rFonts w:cstheme="minorHAnsi"/>
-        </w:rPr>
-        <w:tab/>
-      </w:r>
-      <w:r>
-        <w:rPr>
-          <w:rFonts w:cstheme="minorHAnsi"/>
+          <w:lang w:val="de-DE"/>
+        </w:rPr>
+        <w:tab/>
+      </w:r>
+      <w:r>
+        <w:rPr>
+          <w:rFonts w:cstheme="minorHAnsi"/>
+          <w:lang w:val="de-DE"/>
         </w:rPr>
         <w:tab/>
       </w:r>
@@ -420,6 +483,7 @@
             <w:rStyle w:val="Hyperlink"/>
             <w:rFonts w:cstheme="minorHAnsi"/>
             <w:u w:val="none"/>
+            <w:lang w:val="de-DE"/>
           </w:rPr>
           <w:t>www.io-warnemuende.de/jens-mueller-en.html</w:t>
         </w:r>
@@ -430,6 +494,7 @@
         <w:spacing w:after="0" w:line="240" w:lineRule="auto"/>
         <w:rPr>
           <w:rFonts w:cstheme="minorHAnsi"/>
+          <w:lang w:val="de-DE"/>
         </w:rPr>
       </w:pPr>
     </w:p>
@@ -513,8 +578,18 @@
             <w:rFonts w:cstheme="minorHAnsi"/>
             <w:u w:val="none"/>
           </w:rPr>
-          <w:t>@Jens_D_Mueller</w:t>
+          <w:t>@</w:t>
         </w:r>
+        <w:proofErr w:type="spellStart"/>
+        <w:r>
+          <w:rPr>
+            <w:rStyle w:val="Hyperlink"/>
+            <w:rFonts w:cstheme="minorHAnsi"/>
+            <w:u w:val="none"/>
+          </w:rPr>
+          <w:t>Jens_D_Mueller</w:t>
+        </w:r>
+        <w:proofErr w:type="spellEnd"/>
       </w:hyperlink>
     </w:p>
     <w:p>
@@ -612,7 +687,21 @@
           <w:rFonts w:cstheme="minorHAnsi"/>
         </w:rPr>
         <w:tab/>
-        <w:t>Leibniz-Institute for Baltic Sea Research Warnemünde (IOW)</w:t>
+        <w:t xml:space="preserve">Leibniz-Institute for Baltic Sea Research </w:t>
+      </w:r>
+      <w:proofErr w:type="spellStart"/>
+      <w:r>
+        <w:rPr>
+          <w:rFonts w:cstheme="minorHAnsi"/>
+        </w:rPr>
+        <w:t>Warnemünde</w:t>
+      </w:r>
+      <w:proofErr w:type="spellEnd"/>
+      <w:r>
+        <w:rPr>
+          <w:rFonts w:cstheme="minorHAnsi"/>
+        </w:rPr>
+        <w:t xml:space="preserve"> (IOW)</w:t>
       </w:r>
     </w:p>
     <w:p>
@@ -685,6 +774,7 @@
         <w:t xml:space="preserve"> </w:t>
       </w:r>
       <w:hyperlink r:id="rId10" w:history="1">
+        <w:proofErr w:type="spellStart"/>
         <w:r>
           <w:rPr>
             <w:rStyle w:val="Hyperlink"/>
@@ -693,6 +783,7 @@
           </w:rPr>
           <w:t>BloomSail</w:t>
         </w:r>
+        <w:proofErr w:type="spellEnd"/>
       </w:hyperlink>
     </w:p>
     <w:p>
@@ -705,8 +796,6 @@
           <w:rFonts w:cstheme="minorHAnsi"/>
         </w:rPr>
       </w:pPr>
-      <w:bookmarkStart w:id="0" w:name="_GoBack"/>
-      <w:bookmarkEnd w:id="0"/>
     </w:p>
     <w:p>
       <w:pPr>
@@ -814,8 +903,16 @@
         <w:rPr>
           <w:rFonts w:cstheme="minorHAnsi"/>
         </w:rPr>
-        <w:t>Marine Biogeochemistry, Prof. Dr. U. Riebesell</w:t>
-      </w:r>
+        <w:t xml:space="preserve">Marine Biogeochemistry, Prof. Dr. U. </w:t>
+      </w:r>
+      <w:proofErr w:type="spellStart"/>
+      <w:r>
+        <w:rPr>
+          <w:rFonts w:cstheme="minorHAnsi"/>
+        </w:rPr>
+        <w:t>Riebesell</w:t>
+      </w:r>
+      <w:proofErr w:type="spellEnd"/>
     </w:p>
     <w:p>
       <w:pPr>
@@ -932,6 +1029,7 @@
         </w:rPr>
         <w:tab/>
       </w:r>
+      <w:proofErr w:type="spellStart"/>
       <w:r>
         <w:rPr>
           <w:rFonts w:cstheme="minorHAnsi"/>
@@ -940,6 +1038,7 @@
         </w:rPr>
         <w:t>Divemaster</w:t>
       </w:r>
+      <w:proofErr w:type="spellEnd"/>
     </w:p>
     <w:p>
       <w:pPr>
@@ -956,7 +1055,49 @@
         <w:rPr>
           <w:rFonts w:cstheme="minorHAnsi"/>
         </w:rPr>
-        <w:t>Al Dive dive centre, Loubiere, Dominica</w:t>
+        <w:t xml:space="preserve">Al Dive </w:t>
+      </w:r>
+      <w:proofErr w:type="spellStart"/>
+      <w:r>
+        <w:rPr>
+          <w:rFonts w:cstheme="minorHAnsi"/>
+        </w:rPr>
+        <w:t>dive</w:t>
+      </w:r>
+      <w:proofErr w:type="spellEnd"/>
+      <w:r>
+        <w:rPr>
+          <w:rFonts w:cstheme="minorHAnsi"/>
+        </w:rPr>
+        <w:t xml:space="preserve"> </w:t>
+      </w:r>
+      <w:proofErr w:type="spellStart"/>
+      <w:r>
+        <w:rPr>
+          <w:rFonts w:cstheme="minorHAnsi"/>
+        </w:rPr>
+        <w:t>centre</w:t>
+      </w:r>
+      <w:proofErr w:type="spellEnd"/>
+      <w:r>
+        <w:rPr>
+          <w:rFonts w:cstheme="minorHAnsi"/>
+        </w:rPr>
+        <w:t xml:space="preserve">, </w:t>
+      </w:r>
+      <w:proofErr w:type="spellStart"/>
+      <w:r>
+        <w:rPr>
+          <w:rFonts w:cstheme="minorHAnsi"/>
+        </w:rPr>
+        <w:t>Loubiere</w:t>
+      </w:r>
+      <w:proofErr w:type="spellEnd"/>
+      <w:r>
+        <w:rPr>
+          <w:rFonts w:cstheme="minorHAnsi"/>
+        </w:rPr>
+        <w:t>, Dominica</w:t>
       </w:r>
     </w:p>
     <w:p>
@@ -1042,8 +1183,16 @@
         <w:rPr>
           <w:rFonts w:cstheme="minorHAnsi"/>
         </w:rPr>
-        <w:t>Research Unit Evolutionary Ecology of Marine Fishes, Prof. Dr. T. Reusch</w:t>
-      </w:r>
+        <w:t xml:space="preserve">Research Unit Evolutionary Ecology of Marine Fishes, Prof. Dr. T. </w:t>
+      </w:r>
+      <w:proofErr w:type="spellStart"/>
+      <w:r>
+        <w:rPr>
+          <w:rFonts w:cstheme="minorHAnsi"/>
+        </w:rPr>
+        <w:t>Reusch</w:t>
+      </w:r>
+      <w:proofErr w:type="spellEnd"/>
     </w:p>
     <w:p>
       <w:pPr>
@@ -1171,7 +1320,21 @@
         <w:rPr>
           <w:rFonts w:cstheme="minorHAnsi"/>
         </w:rPr>
-        <w:t xml:space="preserve"> Warnemünde (IOW)</w:t>
+        <w:t xml:space="preserve"> </w:t>
+      </w:r>
+      <w:proofErr w:type="spellStart"/>
+      <w:r>
+        <w:rPr>
+          <w:rFonts w:cstheme="minorHAnsi"/>
+        </w:rPr>
+        <w:t>Warnemünde</w:t>
+      </w:r>
+      <w:proofErr w:type="spellEnd"/>
+      <w:r>
+        <w:rPr>
+          <w:rFonts w:cstheme="minorHAnsi"/>
+        </w:rPr>
+        <w:t xml:space="preserve"> (IOW)</w:t>
       </w:r>
     </w:p>
     <w:p>
@@ -1257,8 +1420,30 @@
         <w:rPr>
           <w:rFonts w:cstheme="minorHAnsi"/>
         </w:rPr>
-        <w:t>Prof. Dr. Gregor Rehder</w:t>
-      </w:r>
+        <w:t xml:space="preserve">Prof. Dr. </w:t>
+      </w:r>
+      <w:proofErr w:type="spellStart"/>
+      <w:r>
+        <w:rPr>
+          <w:rFonts w:cstheme="minorHAnsi"/>
+        </w:rPr>
+        <w:t>Gregor</w:t>
+      </w:r>
+      <w:proofErr w:type="spellEnd"/>
+      <w:r>
+        <w:rPr>
+          <w:rFonts w:cstheme="minorHAnsi"/>
+        </w:rPr>
+        <w:t xml:space="preserve"> </w:t>
+      </w:r>
+      <w:proofErr w:type="spellStart"/>
+      <w:r>
+        <w:rPr>
+          <w:rFonts w:cstheme="minorHAnsi"/>
+        </w:rPr>
+        <w:t>Rehder</w:t>
+      </w:r>
+      <w:proofErr w:type="spellEnd"/>
     </w:p>
     <w:p>
       <w:pPr>
@@ -1439,15 +1624,55 @@
         <w:ind w:left="2160"/>
         <w:rPr>
           <w:rFonts w:cstheme="minorHAnsi"/>
-          <w:lang w:val="de-DE"/>
-        </w:rPr>
-      </w:pPr>
-      <w:r>
-        <w:rPr>
-          <w:rFonts w:cstheme="minorHAnsi"/>
-          <w:lang w:val="de-DE"/>
-        </w:rPr>
-        <w:t>Christian-Albrechts-Universität zu Kiel</w:t>
+        </w:rPr>
+      </w:pPr>
+      <w:r>
+        <w:rPr>
+          <w:rFonts w:cstheme="minorHAnsi"/>
+        </w:rPr>
+        <w:t>Christian-</w:t>
+      </w:r>
+      <w:proofErr w:type="spellStart"/>
+      <w:r>
+        <w:rPr>
+          <w:rFonts w:cstheme="minorHAnsi"/>
+        </w:rPr>
+        <w:t>Albrechts</w:t>
+      </w:r>
+      <w:proofErr w:type="spellEnd"/>
+      <w:r>
+        <w:rPr>
+          <w:rFonts w:cstheme="minorHAnsi"/>
+        </w:rPr>
+        <w:t>-</w:t>
+      </w:r>
+      <w:proofErr w:type="spellStart"/>
+      <w:r>
+        <w:rPr>
+          <w:rFonts w:cstheme="minorHAnsi"/>
+        </w:rPr>
+        <w:t>Universität</w:t>
+      </w:r>
+      <w:proofErr w:type="spellEnd"/>
+      <w:r>
+        <w:rPr>
+          <w:rFonts w:cstheme="minorHAnsi"/>
+        </w:rPr>
+        <w:t xml:space="preserve"> </w:t>
+      </w:r>
+      <w:proofErr w:type="spellStart"/>
+      <w:r>
+        <w:rPr>
+          <w:rFonts w:cstheme="minorHAnsi"/>
+        </w:rPr>
+        <w:t>zu</w:t>
+      </w:r>
+      <w:proofErr w:type="spellEnd"/>
+      <w:r>
+        <w:rPr>
+          <w:rFonts w:cstheme="minorHAnsi"/>
+        </w:rPr>
+        <w:t xml:space="preserve"> Kiel</w:t>
       </w:r>
     </w:p>
     <w:p>
@@ -1468,13 +1693,7 @@
         <w:rPr>
           <w:rFonts w:cstheme="minorHAnsi"/>
         </w:rPr>
-        <w:t xml:space="preserve"> </w:t>
-      </w:r>
-      <w:r>
-        <w:rPr>
-          <w:rFonts w:cstheme="minorHAnsi"/>
-        </w:rPr>
-        <w:t>(equivalent to ECTS grade A “Excellent”)</w:t>
+        <w:t xml:space="preserve"> (equivalent to ECTS grade A “Excellent”)</w:t>
       </w:r>
     </w:p>
     <w:p>
@@ -1548,37 +1767,7 @@
         <w:rPr>
           <w:rFonts w:cstheme="minorHAnsi"/>
         </w:rPr>
-        <w:t xml:space="preserve"> </w:t>
-      </w:r>
-      <w:r>
-        <w:rPr>
-          <w:rFonts w:cstheme="minorHAnsi"/>
-        </w:rPr>
-        <w:t xml:space="preserve">(equivalent to ECTS grade </w:t>
-      </w:r>
-      <w:r>
-        <w:rPr>
-          <w:rFonts w:cstheme="minorHAnsi"/>
-        </w:rPr>
-        <w:t>B</w:t>
-      </w:r>
-      <w:r>
-        <w:rPr>
-          <w:rFonts w:cstheme="minorHAnsi"/>
-        </w:rPr>
-        <w:t xml:space="preserve"> “</w:t>
-      </w:r>
-      <w:r>
-        <w:rPr>
-          <w:rFonts w:cstheme="minorHAnsi"/>
-        </w:rPr>
-        <w:t>Very good”</w:t>
-      </w:r>
-      <w:r>
-        <w:rPr>
-          <w:rFonts w:cstheme="minorHAnsi"/>
-        </w:rPr>
-        <w:t>)</w:t>
+        <w:t xml:space="preserve"> (equivalent to ECTS grade B “Very good”)</w:t>
       </w:r>
     </w:p>
     <w:p>
@@ -1672,13 +1861,7 @@
         <w:rPr>
           <w:rFonts w:cstheme="minorHAnsi"/>
         </w:rPr>
-        <w:t xml:space="preserve"> </w:t>
-      </w:r>
-      <w:r>
-        <w:rPr>
-          <w:rFonts w:cstheme="minorHAnsi"/>
-        </w:rPr>
-        <w:t>(equivalent to ECTS grade B “Very good”)</w:t>
+        <w:t xml:space="preserve"> (equivalent to ECTS grade B “Very good”)</w:t>
       </w:r>
     </w:p>
     <w:p>
@@ -1844,7 +2027,35 @@
         <w:rPr>
           <w:rFonts w:cstheme="minorHAnsi"/>
         </w:rPr>
-        <w:t>Off-shore mesocosm experiment, Gran Canaria, Spain (2 months)</w:t>
+        <w:t xml:space="preserve">Off-shore </w:t>
+      </w:r>
+      <w:proofErr w:type="spellStart"/>
+      <w:r>
+        <w:rPr>
+          <w:rFonts w:cstheme="minorHAnsi"/>
+        </w:rPr>
+        <w:t>mesocosm</w:t>
+      </w:r>
+      <w:proofErr w:type="spellEnd"/>
+      <w:r>
+        <w:rPr>
+          <w:rFonts w:cstheme="minorHAnsi"/>
+        </w:rPr>
+        <w:t xml:space="preserve"> experiment, Gran </w:t>
+      </w:r>
+      <w:proofErr w:type="spellStart"/>
+      <w:r>
+        <w:rPr>
+          <w:rFonts w:cstheme="minorHAnsi"/>
+        </w:rPr>
+        <w:t>Canaria</w:t>
+      </w:r>
+      <w:proofErr w:type="spellEnd"/>
+      <w:r>
+        <w:rPr>
+          <w:rFonts w:cstheme="minorHAnsi"/>
+        </w:rPr>
+        <w:t>, Spain (2 months)</w:t>
       </w:r>
     </w:p>
     <w:p>
@@ -1855,11 +2066,19 @@
           <w:rFonts w:cstheme="minorHAnsi"/>
         </w:rPr>
       </w:pPr>
-      <w:r>
-        <w:rPr>
-          <w:rFonts w:cstheme="minorHAnsi"/>
-        </w:rPr>
-        <w:t>Huinay Scientific Field Station, Patagonia, Chile (3 months)</w:t>
+      <w:proofErr w:type="spellStart"/>
+      <w:r>
+        <w:rPr>
+          <w:rFonts w:cstheme="minorHAnsi"/>
+        </w:rPr>
+        <w:t>Huinay</w:t>
+      </w:r>
+      <w:proofErr w:type="spellEnd"/>
+      <w:r>
+        <w:rPr>
+          <w:rFonts w:cstheme="minorHAnsi"/>
+        </w:rPr>
+        <w:t xml:space="preserve"> Scientific Field Station, Patagonia, Chile (3 months)</w:t>
       </w:r>
     </w:p>
     <w:p>
@@ -1931,13 +2150,41 @@
         <w:rPr>
           <w:rFonts w:cstheme="minorHAnsi"/>
         </w:rPr>
-        <w:t xml:space="preserve">Sven Lovén Centre </w:t>
-      </w:r>
-      <w:r>
-        <w:rPr>
-          <w:rFonts w:cstheme="minorHAnsi"/>
-        </w:rPr>
-        <w:t>for Marine Sciences, Tjärnö; S</w:t>
+        <w:t xml:space="preserve">Sven </w:t>
+      </w:r>
+      <w:proofErr w:type="spellStart"/>
+      <w:r>
+        <w:rPr>
+          <w:rFonts w:cstheme="minorHAnsi"/>
+        </w:rPr>
+        <w:t>Lovén</w:t>
+      </w:r>
+      <w:proofErr w:type="spellEnd"/>
+      <w:r>
+        <w:rPr>
+          <w:rFonts w:cstheme="minorHAnsi"/>
+        </w:rPr>
+        <w:t xml:space="preserve"> Centre </w:t>
+      </w:r>
+      <w:r>
+        <w:rPr>
+          <w:rFonts w:cstheme="minorHAnsi"/>
+        </w:rPr>
+        <w:t xml:space="preserve">for Marine Sciences, </w:t>
+      </w:r>
+      <w:proofErr w:type="spellStart"/>
+      <w:r>
+        <w:rPr>
+          <w:rFonts w:cstheme="minorHAnsi"/>
+        </w:rPr>
+        <w:t>Tjärnö</w:t>
+      </w:r>
+      <w:proofErr w:type="spellEnd"/>
+      <w:r>
+        <w:rPr>
+          <w:rFonts w:cstheme="minorHAnsi"/>
+        </w:rPr>
+        <w:t>; S</w:t>
       </w:r>
       <w:r>
         <w:rPr>
@@ -2049,7 +2296,23 @@
           <w:b/>
         </w:rPr>
         <w:tab/>
-        <w:t>Member of the Academic Sailing Association (ASV e.V.) Kiel</w:t>
+        <w:t xml:space="preserve">Member of the Academic Sailing Association (ASV </w:t>
+      </w:r>
+      <w:proofErr w:type="spellStart"/>
+      <w:r>
+        <w:rPr>
+          <w:rFonts w:cstheme="minorHAnsi"/>
+          <w:b/>
+        </w:rPr>
+        <w:t>e.V</w:t>
+      </w:r>
+      <w:proofErr w:type="spellEnd"/>
+      <w:r>
+        <w:rPr>
+          <w:rFonts w:cstheme="minorHAnsi"/>
+          <w:b/>
+        </w:rPr>
+        <w:t>.) Kiel</w:t>
       </w:r>
     </w:p>
     <w:p>
@@ -2112,8 +2375,33 @@
           <w:b/>
         </w:rPr>
         <w:tab/>
-        <w:t>Founder and Chairman of Growtogether e.V</w:t>
-      </w:r>
+        <w:t xml:space="preserve">Founder and Chairman of </w:t>
+      </w:r>
+      <w:proofErr w:type="spellStart"/>
+      <w:r>
+        <w:rPr>
+          <w:rFonts w:cstheme="minorHAnsi"/>
+          <w:b/>
+        </w:rPr>
+        <w:t>Growtogether</w:t>
+      </w:r>
+      <w:proofErr w:type="spellEnd"/>
+      <w:r>
+        <w:rPr>
+          <w:rFonts w:cstheme="minorHAnsi"/>
+          <w:b/>
+        </w:rPr>
+        <w:t xml:space="preserve"> </w:t>
+      </w:r>
+      <w:proofErr w:type="spellStart"/>
+      <w:r>
+        <w:rPr>
+          <w:rFonts w:cstheme="minorHAnsi"/>
+          <w:b/>
+        </w:rPr>
+        <w:t>e.V</w:t>
+      </w:r>
+      <w:proofErr w:type="spellEnd"/>
     </w:p>
     <w:p>
       <w:pPr>
@@ -2195,6 +2483,184 @@
         <w:ind w:left="2160" w:hanging="2160"/>
         <w:rPr>
           <w:rFonts w:cstheme="minorHAnsi"/>
+        </w:rPr>
+      </w:pPr>
+      <w:r>
+        <w:rPr>
+          <w:rFonts w:cstheme="minorHAnsi"/>
+          <w:b/>
+        </w:rPr>
+        <w:t>2019</w:t>
+      </w:r>
+      <w:r>
+        <w:rPr>
+          <w:rFonts w:cstheme="minorHAnsi"/>
+          <w:b/>
+        </w:rPr>
+        <w:tab/>
+        <w:t>Dissertation award</w:t>
+      </w:r>
+    </w:p>
+    <w:p>
+      <w:pPr>
+        <w:spacing w:after="0" w:line="240" w:lineRule="auto"/>
+        <w:ind w:left="2160" w:hanging="2160"/>
+        <w:rPr>
+          <w:rFonts w:cstheme="minorHAnsi"/>
+        </w:rPr>
+      </w:pPr>
+      <w:r>
+        <w:rPr>
+          <w:rFonts w:cstheme="minorHAnsi"/>
+        </w:rPr>
+        <w:tab/>
+      </w:r>
+      <w:r>
+        <w:rPr>
+          <w:rFonts w:cstheme="minorHAnsi"/>
+        </w:rPr>
+        <w:t>Baltic Sea</w:t>
+      </w:r>
+      <w:r>
+        <w:rPr>
+          <w:rFonts w:cstheme="minorHAnsi"/>
+        </w:rPr>
+        <w:t xml:space="preserve"> </w:t>
+      </w:r>
+      <w:r>
+        <w:rPr>
+          <w:rFonts w:cstheme="minorHAnsi"/>
+        </w:rPr>
+        <w:t>R</w:t>
+      </w:r>
+      <w:r>
+        <w:rPr>
+          <w:rFonts w:cstheme="minorHAnsi"/>
+        </w:rPr>
+        <w:t>esearch</w:t>
+      </w:r>
+      <w:r>
+        <w:rPr>
+          <w:rFonts w:cstheme="minorHAnsi"/>
+        </w:rPr>
+        <w:t xml:space="preserve"> F</w:t>
+      </w:r>
+      <w:r>
+        <w:rPr>
+          <w:rFonts w:cstheme="minorHAnsi"/>
+        </w:rPr>
+        <w:t>oundation</w:t>
+      </w:r>
+    </w:p>
+    <w:p>
+      <w:pPr>
+        <w:spacing w:after="0" w:line="240" w:lineRule="auto"/>
+        <w:ind w:left="2160" w:hanging="2160"/>
+        <w:rPr>
+          <w:rFonts w:cstheme="minorHAnsi"/>
+          <w:b/>
+        </w:rPr>
+      </w:pPr>
+    </w:p>
+    <w:p>
+      <w:pPr>
+        <w:spacing w:after="0" w:line="240" w:lineRule="auto"/>
+        <w:ind w:left="2160" w:hanging="2160"/>
+        <w:rPr>
+          <w:rFonts w:cstheme="minorHAnsi"/>
+        </w:rPr>
+      </w:pPr>
+      <w:r>
+        <w:rPr>
+          <w:rFonts w:cstheme="minorHAnsi"/>
+          <w:b/>
+        </w:rPr>
+        <w:t>2019</w:t>
+      </w:r>
+      <w:r>
+        <w:rPr>
+          <w:rFonts w:cstheme="minorHAnsi"/>
+          <w:b/>
+        </w:rPr>
+        <w:tab/>
+        <w:t>Dissertation award</w:t>
+      </w:r>
+    </w:p>
+    <w:p>
+      <w:pPr>
+        <w:spacing w:after="0" w:line="240" w:lineRule="auto"/>
+        <w:ind w:left="2160" w:hanging="2160"/>
+        <w:rPr>
+          <w:rFonts w:cstheme="minorHAnsi"/>
+        </w:rPr>
+      </w:pPr>
+      <w:r>
+        <w:rPr>
+          <w:rFonts w:cstheme="minorHAnsi"/>
+        </w:rPr>
+        <w:tab/>
+        <w:t>German Water Chemical S</w:t>
+      </w:r>
+      <w:bookmarkStart w:id="0" w:name="_GoBack"/>
+      <w:bookmarkEnd w:id="0"/>
+      <w:r>
+        <w:rPr>
+          <w:rFonts w:cstheme="minorHAnsi"/>
+        </w:rPr>
+        <w:t>ociety</w:t>
+      </w:r>
+    </w:p>
+    <w:p>
+      <w:pPr>
+        <w:spacing w:after="0" w:line="240" w:lineRule="auto"/>
+        <w:ind w:left="2160" w:hanging="2160"/>
+        <w:rPr>
+          <w:rFonts w:cstheme="minorHAnsi"/>
+        </w:rPr>
+      </w:pPr>
+      <w:r>
+        <w:rPr>
+          <w:rFonts w:cstheme="minorHAnsi"/>
+        </w:rPr>
+        <w:tab/>
+      </w:r>
+      <w:r>
+        <w:rPr>
+          <w:rFonts w:cstheme="minorHAnsi"/>
+        </w:rPr>
+        <w:t>sponsored by Walter-</w:t>
+      </w:r>
+      <w:proofErr w:type="spellStart"/>
+      <w:r>
+        <w:rPr>
+          <w:rFonts w:cstheme="minorHAnsi"/>
+        </w:rPr>
+        <w:t>Kölle</w:t>
+      </w:r>
+      <w:proofErr w:type="spellEnd"/>
+      <w:r>
+        <w:rPr>
+          <w:rFonts w:cstheme="minorHAnsi"/>
+        </w:rPr>
+        <w:t xml:space="preserve"> foundation  </w:t>
+      </w:r>
+    </w:p>
+    <w:p>
+      <w:pPr>
+        <w:spacing w:after="0" w:line="240" w:lineRule="auto"/>
+        <w:ind w:left="2160" w:hanging="2160"/>
+        <w:rPr>
+          <w:rFonts w:cstheme="minorHAnsi"/>
+          <w:b/>
+        </w:rPr>
+      </w:pPr>
+    </w:p>
+    <w:p>
+      <w:pPr>
+        <w:spacing w:after="0" w:line="240" w:lineRule="auto"/>
+        <w:ind w:left="2160" w:hanging="2160"/>
+        <w:rPr>
+          <w:rFonts w:cstheme="minorHAnsi"/>
           <w:b/>
         </w:rPr>
       </w:pPr>
@@ -2212,12 +2678,21 @@
         </w:rPr>
         <w:tab/>
       </w:r>
-      <w:r>
-        <w:rPr>
-          <w:rFonts w:cstheme="minorHAnsi"/>
-          <w:b/>
-        </w:rPr>
-        <w:t xml:space="preserve">Briese Award for outstanding PhD thesis in </w:t>
+      <w:proofErr w:type="spellStart"/>
+      <w:r>
+        <w:rPr>
+          <w:rFonts w:cstheme="minorHAnsi"/>
+          <w:b/>
+        </w:rPr>
+        <w:t>Briese</w:t>
+      </w:r>
+      <w:proofErr w:type="spellEnd"/>
+      <w:r>
+        <w:rPr>
+          <w:rFonts w:cstheme="minorHAnsi"/>
+          <w:b/>
+        </w:rPr>
+        <w:t xml:space="preserve"> Award for outstanding PhD thesis in </w:t>
       </w:r>
       <w:r>
         <w:rPr>
@@ -2235,37 +2710,6 @@
           <w:rFonts w:cstheme="minorHAnsi"/>
         </w:rPr>
       </w:pPr>
-      <w:r>
-        <w:rPr>
-          <w:rFonts w:cstheme="minorHAnsi"/>
-        </w:rPr>
-        <w:tab/>
-        <w:t>(</w:t>
-      </w:r>
-      <w:r>
-        <w:rPr>
-          <w:rFonts w:cstheme="minorHAnsi"/>
-        </w:rPr>
-        <w:t xml:space="preserve">to be officially </w:t>
-      </w:r>
-      <w:r>
-        <w:rPr>
-          <w:rFonts w:cstheme="minorHAnsi"/>
-        </w:rPr>
-        <w:t>awarded</w:t>
-      </w:r>
-      <w:r>
-        <w:rPr>
-          <w:rFonts w:cstheme="minorHAnsi"/>
-        </w:rPr>
-        <w:t xml:space="preserve"> in Feb 2019</w:t>
-      </w:r>
-      <w:r>
-        <w:rPr>
-          <w:rFonts w:cstheme="minorHAnsi"/>
-        </w:rPr>
-        <w:t>)</w:t>
-      </w:r>
     </w:p>
     <w:p>
       <w:pPr>
@@ -2273,8 +2717,31 @@
         <w:ind w:left="2160" w:hanging="2160"/>
         <w:rPr>
           <w:rFonts w:cstheme="minorHAnsi"/>
-        </w:rPr>
-      </w:pPr>
+          <w:b/>
+        </w:rPr>
+      </w:pPr>
+      <w:r>
+        <w:rPr>
+          <w:rFonts w:cstheme="minorHAnsi"/>
+          <w:b/>
+        </w:rPr>
+        <w:t>03 / 2018</w:t>
+      </w:r>
+      <w:r>
+        <w:rPr>
+          <w:rFonts w:cstheme="minorHAnsi"/>
+          <w:b/>
+        </w:rPr>
+        <w:tab/>
+        <w:t>Early-Career Grant,</w:t>
+      </w:r>
+      <w:r>
+        <w:rPr>
+          <w:rFonts w:cstheme="minorHAnsi"/>
+          <w:b/>
+        </w:rPr>
+        <w:t xml:space="preserve"> National Geographic Society</w:t>
+      </w:r>
     </w:p>
     <w:p>
       <w:pPr>
@@ -2282,52 +2749,34 @@
         <w:ind w:left="2160" w:hanging="2160"/>
         <w:rPr>
           <w:rFonts w:cstheme="minorHAnsi"/>
-          <w:b/>
-        </w:rPr>
-      </w:pPr>
-      <w:r>
-        <w:rPr>
-          <w:rFonts w:cstheme="minorHAnsi"/>
-          <w:b/>
-        </w:rPr>
-        <w:t>03 / 2018</w:t>
-      </w:r>
-      <w:r>
-        <w:rPr>
-          <w:rFonts w:cstheme="minorHAnsi"/>
-          <w:b/>
-        </w:rPr>
-        <w:tab/>
-        <w:t>Early-Career Grant,</w:t>
-      </w:r>
-      <w:r>
-        <w:rPr>
-          <w:rFonts w:cstheme="minorHAnsi"/>
-          <w:b/>
-        </w:rPr>
-        <w:t xml:space="preserve"> National Geographic Society</w:t>
-      </w:r>
-    </w:p>
-    <w:p>
-      <w:pPr>
-        <w:spacing w:after="0" w:line="240" w:lineRule="auto"/>
-        <w:ind w:left="2160" w:hanging="2160"/>
-        <w:rPr>
-          <w:rFonts w:cstheme="minorHAnsi"/>
-        </w:rPr>
-      </w:pPr>
-      <w:r>
-        <w:rPr>
-          <w:rFonts w:cstheme="minorHAnsi"/>
-          <w:b/>
-        </w:rPr>
-        <w:tab/>
-      </w:r>
-      <w:r>
-        <w:rPr>
-          <w:rFonts w:cstheme="minorHAnsi"/>
-        </w:rPr>
-        <w:t>Financial and outreach support for Bloomsail expedition</w:t>
+        </w:rPr>
+      </w:pPr>
+      <w:r>
+        <w:rPr>
+          <w:rFonts w:cstheme="minorHAnsi"/>
+          <w:b/>
+        </w:rPr>
+        <w:tab/>
+      </w:r>
+      <w:r>
+        <w:rPr>
+          <w:rFonts w:cstheme="minorHAnsi"/>
+        </w:rPr>
+        <w:t xml:space="preserve">Financial and outreach support for </w:t>
+      </w:r>
+      <w:proofErr w:type="spellStart"/>
+      <w:r>
+        <w:rPr>
+          <w:rFonts w:cstheme="minorHAnsi"/>
+        </w:rPr>
+        <w:t>Bloomsail</w:t>
+      </w:r>
+      <w:proofErr w:type="spellEnd"/>
+      <w:r>
+        <w:rPr>
+          <w:rFonts w:cstheme="minorHAnsi"/>
+        </w:rPr>
+        <w:t xml:space="preserve"> expedition</w:t>
       </w:r>
     </w:p>
     <w:p>
@@ -2366,7 +2815,29 @@
           <w:b/>
         </w:rPr>
         <w:tab/>
-        <w:t>Best poster presentation by newcomers, Baltic Sea Science Congress</w:t>
+        <w:t>Best po</w:t>
+      </w:r>
+      <w:r>
+        <w:rPr>
+          <w:rFonts w:cstheme="minorHAnsi"/>
+          <w:b/>
+        </w:rPr>
+        <w:t>ster presentation by newcomers</w:t>
+      </w:r>
+    </w:p>
+    <w:p>
+      <w:pPr>
+        <w:spacing w:after="0" w:line="240" w:lineRule="auto"/>
+        <w:ind w:left="1440" w:firstLine="720"/>
+        <w:rPr>
+          <w:rFonts w:cstheme="minorHAnsi"/>
+        </w:rPr>
+      </w:pPr>
+      <w:r>
+        <w:rPr>
+          <w:rFonts w:cstheme="minorHAnsi"/>
+        </w:rPr>
+        <w:t>Baltic Sea Science Congress</w:t>
       </w:r>
     </w:p>
     <w:p>
@@ -2551,6 +3022,7 @@
         <w:rPr>
           <w:rFonts w:cstheme="minorHAnsi"/>
         </w:rPr>
+        <w:lastRenderedPageBreak/>
         <w:t xml:space="preserve">01 – 03 / 2012 </w:t>
       </w:r>
       <w:r>
@@ -3611,7 +4083,7 @@
 </file>
 
 <file path=customXml/itemProps1.xml><?xml version="1.0" encoding="utf-8"?>
-<ds:datastoreItem xmlns:ds="http://schemas.openxmlformats.org/officeDocument/2006/customXml" ds:itemID="{AB8179F9-3A04-4ED1-8B00-47441066BF18}">
+<ds:datastoreItem xmlns:ds="http://schemas.openxmlformats.org/officeDocument/2006/customXml" ds:itemID="{4146F3E1-882F-421A-A8A7-B8C1F1A6E774}">
   <ds:schemaRefs>
     <ds:schemaRef ds:uri="http://schemas.openxmlformats.org/officeDocument/2006/bibliography"/>
   </ds:schemaRefs>

</xml_diff>